<commit_message>
migrated to Freemarker as Templating Language
</commit_message>
<xml_diff>
--- a/grpc-server/src/main/resources/DocumentationTemplate.docx
+++ b/grpc-server/src/main/resources/DocumentationTemplate.docx
@@ -84,43 +84,55 @@
               <w:rPr>
                 <w:noProof/>
               </w:rPr>
-              <w:instrText>MERGEFIELD $project</w:instrText>
+              <w:instrText>MERGEFIELD $</w:instrText>
             </w:r>
             <w:r>
               <w:rPr>
                 <w:noProof/>
               </w:rPr>
+              <w:instrText>{</w:instrText>
+            </w:r>
+            <w:r>
+              <w:rPr>
+                <w:noProof/>
+              </w:rPr>
+              <w:instrText>project</w:instrText>
+            </w:r>
+            <w:r>
+              <w:rPr>
+                <w:noProof/>
+              </w:rPr>
               <w:instrText>_</w:instrText>
             </w:r>
             <w:r>
               <w:rPr>
                 <w:noProof/>
               </w:rPr>
-              <w:instrText xml:space="preserve">title \* MERGEFORMAT </w:instrText>
+              <w:instrText>title</w:instrText>
             </w:r>
             <w:r>
               <w:rPr>
                 <w:noProof/>
               </w:rPr>
+              <w:instrText>}</w:instrText>
+            </w:r>
+            <w:r>
+              <w:rPr>
+                <w:noProof/>
+              </w:rPr>
+              <w:instrText xml:space="preserve"> \* MERGEFORMAT </w:instrText>
+            </w:r>
+            <w:r>
+              <w:rPr>
+                <w:noProof/>
+              </w:rPr>
               <w:fldChar w:fldCharType="separate"/>
             </w:r>
             <w:r>
               <w:rPr>
                 <w:noProof/>
               </w:rPr>
-              <w:t>«$project</w:t>
-            </w:r>
-            <w:r>
-              <w:rPr>
-                <w:noProof/>
-              </w:rPr>
-              <w:t>_</w:t>
-            </w:r>
-            <w:r>
-              <w:rPr>
-                <w:noProof/>
-              </w:rPr>
-              <w:t>title»</w:t>
+              <w:t>«${project_title}»</w:t>
             </w:r>
             <w:r>
               <w:rPr>
@@ -364,45 +376,91 @@
               <w:rPr>
                 <w:noProof/>
               </w:rPr>
-              <w:instrText>MERGEFIELD $project</w:instrText>
+              <w:instrText>MERGEFIELD $</w:instrText>
             </w:r>
             <w:r>
               <w:rPr>
                 <w:noProof/>
               </w:rPr>
+              <w:instrText>{</w:instrText>
+            </w:r>
+            <w:r>
+              <w:rPr>
+                <w:noProof/>
+              </w:rPr>
+              <w:instrText>project</w:instrText>
+            </w:r>
+            <w:r>
+              <w:rPr>
+                <w:noProof/>
+              </w:rPr>
               <w:instrText>_</w:instrText>
             </w:r>
             <w:r>
               <w:rPr>
                 <w:noProof/>
               </w:rPr>
-              <w:instrText xml:space="preserve">title \* MERGEFORMAT </w:instrText>
+              <w:instrText>title</w:instrText>
             </w:r>
             <w:r>
               <w:rPr>
                 <w:noProof/>
               </w:rPr>
+              <w:instrText>}</w:instrText>
+            </w:r>
+            <w:r>
+              <w:rPr>
+                <w:noProof/>
+              </w:rPr>
+              <w:instrText xml:space="preserve"> \* MERGEFORMAT </w:instrText>
+            </w:r>
+            <w:r>
+              <w:rPr>
+                <w:noProof/>
+              </w:rPr>
               <w:fldChar w:fldCharType="separate"/>
             </w:r>
             <w:r>
               <w:rPr>
                 <w:noProof/>
               </w:rPr>
-              <w:t>«$project</w:t>
+              <w:t>«$</w:t>
             </w:r>
             <w:r>
               <w:rPr>
                 <w:noProof/>
               </w:rPr>
+              <w:t>{</w:t>
+            </w:r>
+            <w:r>
+              <w:rPr>
+                <w:noProof/>
+              </w:rPr>
+              <w:t>project</w:t>
+            </w:r>
+            <w:r>
+              <w:rPr>
+                <w:noProof/>
+              </w:rPr>
               <w:t>_</w:t>
             </w:r>
-            <w:bookmarkStart w:id="0" w:name="_GoBack"/>
-            <w:bookmarkEnd w:id="0"/>
             <w:r>
               <w:rPr>
                 <w:noProof/>
               </w:rPr>
-              <w:t>title»</w:t>
+              <w:t>title</w:t>
+            </w:r>
+            <w:r>
+              <w:rPr>
+                <w:noProof/>
+              </w:rPr>
+              <w:t>}</w:t>
+            </w:r>
+            <w:r>
+              <w:rPr>
+                <w:noProof/>
+              </w:rPr>
+              <w:t>»</w:t>
             </w:r>
             <w:r>
               <w:rPr>
@@ -681,39 +739,45 @@
               </w:rPr>
             </w:pPr>
             <w:r>
+              <w:rPr>
+                <w:lang w:val="en-GB"/>
+              </w:rPr>
               <w:fldChar w:fldCharType="begin"/>
             </w:r>
             <w:r>
               <w:rPr>
                 <w:lang w:val="en-GB"/>
               </w:rPr>
-              <w:instrText xml:space="preserve">MERGEFIELD </w:instrText>
+              <w:instrText xml:space="preserve"> MERGEFIELD "</w:instrText>
             </w:r>
             <w:r>
               <w:rPr>
                 <w:lang w:val="en-GB"/>
               </w:rPr>
-              <w:instrText>"</w:instrText>
+              <w:instrText>[</w:instrText>
             </w:r>
             <w:r>
               <w:rPr>
                 <w:lang w:val="en-GB"/>
               </w:rPr>
-              <w:instrText>#foreach($author in $authors)</w:instrText>
+              <w:instrText>#list authors as author</w:instrText>
             </w:r>
             <w:r>
               <w:rPr>
                 <w:lang w:val="en-GB"/>
               </w:rPr>
-              <w:instrText>"</w:instrText>
+              <w:instrText>]</w:instrText>
             </w:r>
             <w:r>
               <w:rPr>
                 <w:lang w:val="en-GB"/>
               </w:rPr>
-              <w:instrText xml:space="preserve">\* MERGEFORMAT </w:instrText>
-            </w:r>
-            <w:r>
+              <w:instrText xml:space="preserve">" \* MERGEFORMAT </w:instrText>
+            </w:r>
+            <w:r>
+              <w:rPr>
+                <w:lang w:val="en-GB"/>
+              </w:rPr>
               <w:fldChar w:fldCharType="separate"/>
             </w:r>
             <w:r>
@@ -721,38 +785,68 @@
                 <w:noProof/>
                 <w:lang w:val="en-GB"/>
               </w:rPr>
-              <w:t>«#foreach($author in $authors)»</w:t>
-            </w:r>
-            <w:r>
-              <w:rPr>
-                <w:noProof/>
-              </w:rPr>
-              <w:fldChar w:fldCharType="end"/>
-            </w:r>
-            <w:r>
-              <w:rPr>
-                <w:lang w:val="en-GB"/>
-              </w:rPr>
-              <w:fldChar w:fldCharType="begin"/>
-            </w:r>
-            <w:r>
-              <w:rPr>
-                <w:lang w:val="en-GB"/>
-              </w:rPr>
-              <w:instrText xml:space="preserve">MERGEFIELD $author.fullname \* MERGEFORMAT </w:instrText>
-            </w:r>
-            <w:r>
-              <w:rPr>
-                <w:lang w:val="en-GB"/>
-              </w:rPr>
-              <w:fldChar w:fldCharType="separate"/>
+              <w:t>«</w:t>
             </w:r>
             <w:r>
               <w:rPr>
                 <w:noProof/>
                 <w:lang w:val="en-GB"/>
               </w:rPr>
-              <w:t>«$author.fullname»</w:t>
+              <w:t>[</w:t>
+            </w:r>
+            <w:r>
+              <w:rPr>
+                <w:noProof/>
+                <w:lang w:val="en-GB"/>
+              </w:rPr>
+              <w:t>#list au</w:t>
+            </w:r>
+            <w:bookmarkStart w:id="0" w:name="_GoBack"/>
+            <w:bookmarkEnd w:id="0"/>
+            <w:r>
+              <w:rPr>
+                <w:noProof/>
+                <w:lang w:val="en-GB"/>
+              </w:rPr>
+              <w:t xml:space="preserve">thors </w:t>
+            </w:r>
+            <w:r>
+              <w:rPr>
+                <w:noProof/>
+                <w:lang w:val="en-GB"/>
+              </w:rPr>
+              <w:t>as author]</w:t>
+            </w:r>
+            <w:r>
+              <w:rPr>
+                <w:lang w:val="en-GB"/>
+              </w:rPr>
+              <w:fldChar w:fldCharType="end"/>
+            </w:r>
+            <w:r>
+              <w:rPr>
+                <w:lang w:val="en-GB"/>
+              </w:rPr>
+              <w:fldChar w:fldCharType="begin"/>
+            </w:r>
+            <w:r>
+              <w:rPr>
+                <w:lang w:val="en-GB"/>
+              </w:rPr>
+              <w:instrText xml:space="preserve"> MERGEFIELD ${author.fullname} \* MERGEFORMAT </w:instrText>
+            </w:r>
+            <w:r>
+              <w:rPr>
+                <w:lang w:val="en-GB"/>
+              </w:rPr>
+              <w:fldChar w:fldCharType="separate"/>
+            </w:r>
+            <w:r>
+              <w:rPr>
+                <w:noProof/>
+                <w:lang w:val="en-GB"/>
+              </w:rPr>
+              <w:t>«${author.fullname}»</w:t>
             </w:r>
             <w:r>
               <w:rPr>
@@ -768,26 +862,80 @@
               <w:contextualSpacing w:val="0"/>
               <w:suppressOverlap w:val="0"/>
               <w:rPr>
+                <w:lang w:val="en-GB"/>
+              </w:rPr>
+            </w:pPr>
+            <w:r>
+              <w:rPr>
+                <w:lang w:val="en-GB"/>
+              </w:rPr>
+              <w:fldChar w:fldCharType="begin"/>
+            </w:r>
+            <w:r>
+              <w:rPr>
+                <w:lang w:val="en-GB"/>
+              </w:rPr>
+              <w:instrText xml:space="preserve"> MERGEFIELD ${author.association} \* MERGEFORMAT </w:instrText>
+            </w:r>
+            <w:r>
+              <w:rPr>
+                <w:lang w:val="en-GB"/>
+              </w:rPr>
+              <w:fldChar w:fldCharType="separate"/>
+            </w:r>
+            <w:r>
+              <w:rPr>
                 <w:noProof/>
                 <w:lang w:val="en-GB"/>
               </w:rPr>
-            </w:pPr>
+              <w:t>«${author.association}»</w:t>
+            </w:r>
             <w:r>
               <w:rPr>
                 <w:lang w:val="en-GB"/>
               </w:rPr>
-              <w:tab/>
-            </w:r>
-            <w:r>
+              <w:fldChar w:fldCharType="end"/>
+            </w:r>
+            <w:r>
+              <w:rPr>
+                <w:lang w:val="en-GB"/>
+              </w:rPr>
               <w:fldChar w:fldCharType="begin"/>
             </w:r>
             <w:r>
               <w:rPr>
                 <w:lang w:val="en-GB"/>
               </w:rPr>
-              <w:instrText xml:space="preserve">MERGEFIELD $author.association \* MERGEFORMAT </w:instrText>
-            </w:r>
-            <w:r>
+              <w:instrText xml:space="preserve"> MERGEFIELD </w:instrText>
+            </w:r>
+            <w:r>
+              <w:rPr>
+                <w:lang w:val="en-GB"/>
+              </w:rPr>
+              <w:instrText>[</w:instrText>
+            </w:r>
+            <w:r>
+              <w:rPr>
+                <w:lang w:val="en-GB"/>
+              </w:rPr>
+              <w:instrText>/#list</w:instrText>
+            </w:r>
+            <w:r>
+              <w:rPr>
+                <w:lang w:val="en-GB"/>
+              </w:rPr>
+              <w:instrText>]</w:instrText>
+            </w:r>
+            <w:r>
+              <w:rPr>
+                <w:lang w:val="en-GB"/>
+              </w:rPr>
+              <w:instrText xml:space="preserve"> \* MERGEFORMAT </w:instrText>
+            </w:r>
+            <w:r>
+              <w:rPr>
+                <w:lang w:val="en-GB"/>
+              </w:rPr>
               <w:fldChar w:fldCharType="separate"/>
             </w:r>
             <w:r>
@@ -795,47 +943,39 @@
                 <w:noProof/>
                 <w:lang w:val="en-GB"/>
               </w:rPr>
-              <w:t>«$author.association»</w:t>
-            </w:r>
-            <w:r>
-              <w:rPr>
-                <w:noProof/>
-              </w:rPr>
-              <w:fldChar w:fldCharType="end"/>
-            </w:r>
-          </w:p>
-          <w:p>
-            <w:pPr>
-              <w:pStyle w:val="Autoren"/>
-              <w:framePr w:hSpace="0" w:wrap="auto" w:hAnchor="text" w:yAlign="inline"/>
-              <w:contextualSpacing w:val="0"/>
-              <w:suppressOverlap w:val="0"/>
-              <w:rPr>
-                <w:lang w:val="en-GB"/>
-              </w:rPr>
-            </w:pPr>
-            <w:r>
-              <w:fldChar w:fldCharType="begin"/>
-            </w:r>
-            <w:r>
-              <w:rPr>
-                <w:lang w:val="en-GB"/>
-              </w:rPr>
-              <w:instrText xml:space="preserve">MERGEFIELD #end \* MERGEFORMAT </w:instrText>
-            </w:r>
-            <w:r>
-              <w:fldChar w:fldCharType="separate"/>
+              <w:t>«</w:t>
             </w:r>
             <w:r>
               <w:rPr>
                 <w:noProof/>
                 <w:lang w:val="en-GB"/>
               </w:rPr>
-              <w:t>«#end»</w:t>
+              <w:t>[</w:t>
             </w:r>
             <w:r>
               <w:rPr>
                 <w:noProof/>
+                <w:lang w:val="en-GB"/>
+              </w:rPr>
+              <w:t>/#list</w:t>
+            </w:r>
+            <w:r>
+              <w:rPr>
+                <w:noProof/>
+                <w:lang w:val="en-GB"/>
+              </w:rPr>
+              <w:t>]</w:t>
+            </w:r>
+            <w:r>
+              <w:rPr>
+                <w:noProof/>
+                <w:lang w:val="en-GB"/>
+              </w:rPr>
+              <w:t>»</w:t>
+            </w:r>
+            <w:r>
+              <w:rPr>
+                <w:lang w:val="en-GB"/>
               </w:rPr>
               <w:fldChar w:fldCharType="end"/>
             </w:r>
@@ -861,6 +1001,7 @@
               <w:pStyle w:val="Redaktionberschrift"/>
               <w:rPr>
                 <w:b w:val="0"/>
+                <w:lang w:val="en-US"/>
               </w:rPr>
             </w:pPr>
           </w:p>
@@ -870,7 +1011,7 @@
     <w:p>
       <w:pPr>
         <w:rPr>
-          <w:lang w:eastAsia="de-DE"/>
+          <w:lang w:val="en-US" w:eastAsia="de-DE"/>
         </w:rPr>
         <w:sectPr>
           <w:footerReference w:type="default" r:id="rId10"/>
@@ -5749,7 +5890,7 @@
 </file>
 
 <file path=customXml/itemProps1.xml><?xml version="1.0" encoding="utf-8"?>
-<ds:datastoreItem xmlns:ds="http://schemas.openxmlformats.org/officeDocument/2006/customXml" ds:itemID="{C2A62C6F-E2E6-244D-AE6B-89147F458E8B}">
+<ds:datastoreItem xmlns:ds="http://schemas.openxmlformats.org/officeDocument/2006/customXml" ds:itemID="{8AF5EFEB-82D8-434C-8961-74023F66E819}">
   <ds:schemaRefs>
     <ds:schemaRef ds:uri="http://schemas.openxmlformats.org/officeDocument/2006/bibliography"/>
   </ds:schemaRefs>

</xml_diff>